<commit_message>
Final fixes to get all tests passing again
</commit_message>
<xml_diff>
--- a/test/fixtures/html_sample.docx
+++ b/test/fixtures/html_sample.docx
@@ -993,9 +993,6 @@
             <w:shd w:val="clear" w:fill="334477"/>
           </w:tcPr>
           <w:p>
-            <w:pPr>
-              <w:shd w:val="clear" w:fill="334477"/>
-            </w:pPr>
             <w:r>
               <w:rPr>
                 <w:sz w:val="32"/>
@@ -1011,9 +1008,6 @@
             <w:shd w:val="clear" w:fill="334477"/>
           </w:tcPr>
           <w:p>
-            <w:pPr>
-              <w:shd w:val="clear" w:fill="334477"/>
-            </w:pPr>
             <w:r>
               <w:rPr>
                 <w:sz w:val="32"/>

</xml_diff>